<commit_message>
Update TỔNG LIÊN ĐOÀN LAO ĐỘNG VIỆT NAM.docx
</commit_message>
<xml_diff>
--- a/TỔNG LIÊN ĐOÀN LAO ĐỘNG VIỆT NAM.docx
+++ b/TỔNG LIÊN ĐOÀN LAO ĐỘNG VIỆT NAM.docx
@@ -7668,7 +7668,6 @@
                                 <w:szCs w:val="22"/>
                               </w:rPr>
                             </w:pPr>
-                            <w:bookmarkStart w:id="15" w:name="_GoBack"/>
                             <w:r>
                               <w:rPr>
                                 <w:noProof/>
@@ -7688,7 +7687,6 @@
                             <w:r>
                               <w:t>www.thinksys.com</w:t>
                             </w:r>
-                            <w:bookmarkEnd w:id="15"/>
                           </w:p>
                         </w:txbxContent>
                       </wps:txbx>
@@ -7769,14 +7767,14 @@
       <w:pPr>
         <w:pStyle w:val="Tiumccp2"/>
       </w:pPr>
-      <w:bookmarkStart w:id="17" w:name="_Toc11237192"/>
+      <w:bookmarkStart w:id="15" w:name="_Toc11237192"/>
       <w:r>
         <w:t>2.1.2 Đặc điểm của việc tích hợp liên tục</w:t>
       </w:r>
       <w:r>
         <w:t>:</w:t>
       </w:r>
-      <w:bookmarkEnd w:id="17"/>
+      <w:bookmarkEnd w:id="15"/>
     </w:p>
     <w:p>
       <w:pPr>
@@ -7933,14 +7931,14 @@
       <w:pPr>
         <w:pStyle w:val="Tiumccp2"/>
       </w:pPr>
-      <w:bookmarkStart w:id="18" w:name="_Toc11237193"/>
+      <w:bookmarkStart w:id="16" w:name="_Toc11237193"/>
       <w:r>
         <w:t>2.1.3 Lợi ích và khó khăn của tích hợp liên tục</w:t>
       </w:r>
       <w:r>
         <w:t>,</w:t>
       </w:r>
-      <w:bookmarkEnd w:id="18"/>
+      <w:bookmarkEnd w:id="16"/>
     </w:p>
     <w:p>
       <w:pPr>
@@ -8148,21 +8146,21 @@
       <w:pPr>
         <w:pStyle w:val="Tiumccp1"/>
       </w:pPr>
-      <w:bookmarkStart w:id="19" w:name="_Toc11237194"/>
+      <w:bookmarkStart w:id="17" w:name="_Toc11237194"/>
       <w:r>
         <w:t>2.2 JENKINS</w:t>
       </w:r>
-      <w:bookmarkEnd w:id="19"/>
+      <w:bookmarkEnd w:id="17"/>
     </w:p>
     <w:p>
       <w:pPr>
         <w:pStyle w:val="Tiumccp2"/>
       </w:pPr>
-      <w:bookmarkStart w:id="20" w:name="_Toc11237195"/>
+      <w:bookmarkStart w:id="18" w:name="_Toc11237195"/>
       <w:r>
         <w:t>2.2.1 Jenkins là gì ?</w:t>
       </w:r>
-      <w:bookmarkEnd w:id="20"/>
+      <w:bookmarkEnd w:id="18"/>
     </w:p>
     <w:p>
       <w:pPr>
@@ -9053,11 +9051,11 @@
         <w:pStyle w:val="Tiumccp2"/>
       </w:pPr>
     </w:p>
+    <w:bookmarkStart w:id="19" w:name="_Toc11237196"/>
     <w:p>
       <w:pPr>
         <w:pStyle w:val="Tiumccp2"/>
       </w:pPr>
-      <w:bookmarkStart w:id="21" w:name="_Toc11237196"/>
       <w:r>
         <w:rPr>
           <w:noProof/>
@@ -9212,7 +9210,7 @@
       <w:r>
         <w:t>2.2.2 CI với Jenkins</w:t>
       </w:r>
-      <w:bookmarkEnd w:id="21"/>
+      <w:bookmarkEnd w:id="19"/>
       <w:r>
         <w:t xml:space="preserve"> </w:t>
       </w:r>
@@ -10449,11 +10447,11 @@
       <w:pPr>
         <w:pStyle w:val="Tiumccp2"/>
       </w:pPr>
-      <w:bookmarkStart w:id="22" w:name="_Toc11237197"/>
+      <w:bookmarkStart w:id="20" w:name="_Toc11237197"/>
       <w:r>
         <w:t>2.2.3 Lợi ích và khó khăn của Jenkins</w:t>
       </w:r>
-      <w:bookmarkEnd w:id="22"/>
+      <w:bookmarkEnd w:id="20"/>
     </w:p>
     <w:p>
       <w:pPr>
@@ -10642,11 +10640,11 @@
       <w:pPr>
         <w:pStyle w:val="Tiumccp1"/>
       </w:pPr>
-      <w:bookmarkStart w:id="23" w:name="_Toc11237198"/>
+      <w:bookmarkStart w:id="21" w:name="_Toc11237198"/>
       <w:r>
         <w:t>3.1 Microsoft Azure là gì ?</w:t>
       </w:r>
-      <w:bookmarkEnd w:id="23"/>
+      <w:bookmarkEnd w:id="21"/>
     </w:p>
     <w:p>
       <w:pPr>
@@ -11031,7 +11029,7 @@
       <w:pPr>
         <w:pStyle w:val="Tiumccp1"/>
       </w:pPr>
-      <w:bookmarkStart w:id="24" w:name="_Toc11237199"/>
+      <w:bookmarkStart w:id="22" w:name="_Toc11237199"/>
       <w:r>
         <w:lastRenderedPageBreak/>
         <w:t>3.2 Các dịch vụ</w:t>
@@ -11042,17 +11040,17 @@
       <w:r>
         <w:t xml:space="preserve"> mô hình dịch vụ đám mây và lợi ích của Microsoft Azure:</w:t>
       </w:r>
-      <w:bookmarkEnd w:id="24"/>
+      <w:bookmarkEnd w:id="22"/>
     </w:p>
     <w:p>
       <w:pPr>
         <w:pStyle w:val="Tiumccp2"/>
       </w:pPr>
-      <w:bookmarkStart w:id="25" w:name="_Toc11237200"/>
+      <w:bookmarkStart w:id="23" w:name="_Toc11237200"/>
       <w:r>
         <w:t>3.2.1 Các dịch vụ của Microsoft Azure:</w:t>
       </w:r>
-      <w:bookmarkEnd w:id="25"/>
+      <w:bookmarkEnd w:id="23"/>
     </w:p>
     <w:p>
       <w:pPr>
@@ -11529,17 +11527,17 @@
       <w:pPr>
         <w:pStyle w:val="Tiumccp1"/>
       </w:pPr>
-      <w:bookmarkStart w:id="26" w:name="_Toc11237201"/>
+      <w:bookmarkStart w:id="24" w:name="_Toc11237201"/>
       <w:r>
         <w:t>3.3 Trích dẫn</w:t>
       </w:r>
-      <w:bookmarkEnd w:id="26"/>
-    </w:p>
+      <w:bookmarkEnd w:id="24"/>
+    </w:p>
+    <w:bookmarkStart w:id="25" w:name="_Toc11237202"/>
     <w:p>
       <w:pPr>
         <w:pStyle w:val="Tiumccp2"/>
       </w:pPr>
-      <w:bookmarkStart w:id="27" w:name="_Toc11237202"/>
       <w:r>
         <w:rPr>
           <w:noProof/>
@@ -11684,13 +11682,13 @@
           </mc:Fallback>
         </mc:AlternateContent>
       </w:r>
-      <w:bookmarkEnd w:id="27"/>
+      <w:bookmarkEnd w:id="25"/>
     </w:p>
     <w:p>
       <w:pPr>
         <w:pStyle w:val="Tiumccp2"/>
       </w:pPr>
-      <w:bookmarkStart w:id="28" w:name="_Toc11237203"/>
+      <w:bookmarkStart w:id="26" w:name="_Toc11237203"/>
       <w:r>
         <w:lastRenderedPageBreak/>
         <w:t>3.2.2 Mô hình dịch vụ đám mây của Microsoft Azure</w:t>
@@ -11698,7 +11696,7 @@
       <w:r>
         <w:t>:</w:t>
       </w:r>
-      <w:bookmarkEnd w:id="28"/>
+      <w:bookmarkEnd w:id="26"/>
     </w:p>
     <w:p>
       <w:pPr>
@@ -12963,11 +12961,11 @@
         <w:pStyle w:val="Tiumccp2"/>
       </w:pPr>
     </w:p>
+    <w:bookmarkStart w:id="27" w:name="_Toc11237204"/>
     <w:p>
       <w:pPr>
         <w:pStyle w:val="Tiumccp2"/>
       </w:pPr>
-      <w:bookmarkStart w:id="29" w:name="_Toc11237204"/>
       <w:r>
         <w:rPr>
           <w:noProof/>
@@ -13107,7 +13105,7 @@
           </mc:Fallback>
         </mc:AlternateContent>
       </w:r>
-      <w:bookmarkEnd w:id="29"/>
+      <w:bookmarkEnd w:id="27"/>
     </w:p>
     <w:p>
       <w:pPr>
@@ -13123,11 +13121,11 @@
       <w:pPr>
         <w:pStyle w:val="Tiumccp2"/>
       </w:pPr>
-      <w:bookmarkStart w:id="30" w:name="_Toc11237205"/>
+      <w:bookmarkStart w:id="28" w:name="_Toc11237205"/>
       <w:r>
         <w:t>3.2.3 Lợi ích của Microsoft Azure:</w:t>
       </w:r>
-      <w:bookmarkEnd w:id="30"/>
+      <w:bookmarkEnd w:id="28"/>
     </w:p>
     <w:p>
       <w:pPr>
@@ -13743,11 +13741,11 @@
       <w:pPr>
         <w:pStyle w:val="Tiumccp1"/>
       </w:pPr>
-      <w:bookmarkStart w:id="31" w:name="_Toc11237206"/>
+      <w:bookmarkStart w:id="29" w:name="_Toc11237206"/>
       <w:r>
         <w:t>3.3 Máy ảo trên Microsoft Azure:</w:t>
       </w:r>
-      <w:bookmarkEnd w:id="31"/>
+      <w:bookmarkEnd w:id="29"/>
     </w:p>
     <w:p>
       <w:pPr>
@@ -13898,11 +13896,11 @@
       <w:pPr>
         <w:pStyle w:val="Tiumccp1"/>
       </w:pPr>
-      <w:bookmarkStart w:id="32" w:name="_Toc11237207"/>
+      <w:bookmarkStart w:id="30" w:name="_Toc11237207"/>
       <w:r>
         <w:t>3.4 Lưu trữ trên Microsoft Azure</w:t>
       </w:r>
-      <w:bookmarkEnd w:id="32"/>
+      <w:bookmarkEnd w:id="30"/>
     </w:p>
     <w:p>
       <w:pPr>
@@ -15112,11 +15110,11 @@
       <w:pPr>
         <w:pStyle w:val="Tiumccp1"/>
       </w:pPr>
-      <w:bookmarkStart w:id="33" w:name="_Toc11237208"/>
+      <w:bookmarkStart w:id="31" w:name="_Toc11237208"/>
       <w:r>
         <w:t>3.5 Virtual network trong Microsoft Azure:</w:t>
       </w:r>
-      <w:bookmarkEnd w:id="33"/>
+      <w:bookmarkEnd w:id="31"/>
     </w:p>
     <w:p>
       <w:pPr>
@@ -16310,17 +16308,10 @@
     <w:p>
       <w:pPr>
         <w:pStyle w:val="Nidungvnbn"/>
-      </w:pPr>
-    </w:p>
-    <w:p>
-      <w:pPr>
-        <w:pStyle w:val="Nidungvnbn"/>
-      </w:pPr>
-    </w:p>
-    <w:p>
-      <w:pPr>
-        <w:pStyle w:val="Nidungvnbn"/>
-      </w:pPr>
+        <w:ind w:firstLine="0"/>
+      </w:pPr>
+      <w:bookmarkStart w:id="32" w:name="_GoBack"/>
+      <w:bookmarkEnd w:id="32"/>
     </w:p>
     <w:p>
       <w:pPr>
@@ -16685,15 +16676,7 @@
           <w:sz w:val="26"/>
           <w:szCs w:val="26"/>
         </w:rPr>
-        <w:t>Saurabh</w:t>
-      </w:r>
-      <w:r>
-        <w:rPr>
-          <w:rFonts w:ascii="Times New Roman" w:hAnsi="Times New Roman" w:cs="Times New Roman"/>
-          <w:sz w:val="26"/>
-          <w:szCs w:val="26"/>
-        </w:rPr>
-        <w:t xml:space="preserve"> , What is Jenkins? | Jenkins For Continuous Integration | Edureka , 22/5/2019 , </w:t>
+        <w:t xml:space="preserve">Saurabh , What is Jenkins? | Jenkins For Continuous Integration | Edureka , 22/5/2019 , </w:t>
       </w:r>
       <w:hyperlink r:id="rId40" w:history="1">
         <w:r>
@@ -16728,7 +16711,6 @@
           <w:sz w:val="26"/>
           <w:szCs w:val="26"/>
         </w:rPr>
-        <w:lastRenderedPageBreak/>
         <w:t xml:space="preserve">Margaret Rouse , Microsoft Azure (Windows Azure) , 8/2018 , </w:t>
       </w:r>
       <w:hyperlink r:id="rId41" w:history="1">
@@ -16764,6 +16746,7 @@
           <w:sz w:val="26"/>
           <w:szCs w:val="26"/>
         </w:rPr>
+        <w:lastRenderedPageBreak/>
         <w:t xml:space="preserve">Nicole Shortslef , Microsoft Azure Explained: What It Is and Why It Matters , </w:t>
       </w:r>
       <w:hyperlink r:id="rId42" w:history="1">
@@ -16869,23 +16852,7 @@
           <w:sz w:val="26"/>
           <w:szCs w:val="26"/>
         </w:rPr>
-        <w:t xml:space="preserve">Hemant Sharma , </w:t>
-      </w:r>
-      <w:r>
-        <w:rPr>
-          <w:rFonts w:ascii="Times New Roman" w:hAnsi="Times New Roman" w:cs="Times New Roman"/>
-          <w:sz w:val="26"/>
-          <w:szCs w:val="26"/>
-        </w:rPr>
-        <w:t>What is Azure? – An Introduction To Microsoft Azure Cloud</w:t>
-      </w:r>
-      <w:r>
-        <w:rPr>
-          <w:rFonts w:ascii="Times New Roman" w:hAnsi="Times New Roman" w:cs="Times New Roman"/>
-          <w:sz w:val="26"/>
-          <w:szCs w:val="26"/>
-        </w:rPr>
-        <w:t xml:space="preserve"> , 22/5/2019 , </w:t>
+        <w:t xml:space="preserve">Hemant Sharma , What is Azure? – An Introduction To Microsoft Azure Cloud , 22/5/2019 , </w:t>
       </w:r>
       <w:hyperlink r:id="rId45" w:history="1">
         <w:r>
@@ -17196,7 +17163,6 @@
         </w:rPr>
       </w:pPr>
       <w:r>
-        <w:lastRenderedPageBreak/>
         <w:t xml:space="preserve">Denis G , </w:t>
       </w:r>
       <w:r>
@@ -17235,6 +17201,7 @@
           <w:sz w:val="26"/>
           <w:szCs w:val="26"/>
         </w:rPr>
+        <w:lastRenderedPageBreak/>
         <w:t>Minette Steynberg</w:t>
       </w:r>
       <w:r>
@@ -17789,7 +17756,7 @@
           <w:rPr>
             <w:noProof/>
           </w:rPr>
-          <w:t>18</w:t>
+          <w:t>39</w:t>
         </w:r>
         <w:r>
           <w:rPr>
@@ -23490,7 +23457,7 @@
 </file>
 
 <file path=customXml/itemProps1.xml><?xml version="1.0" encoding="utf-8"?>
-<ds:datastoreItem xmlns:ds="http://schemas.openxmlformats.org/officeDocument/2006/customXml" ds:itemID="{20BC3CB1-BD22-45A3-B9F4-F8683CAFFDBC}">
+<ds:datastoreItem xmlns:ds="http://schemas.openxmlformats.org/officeDocument/2006/customXml" ds:itemID="{8997DE47-A9DB-4959-A5D0-3FC76AE49AB7}">
   <ds:schemaRefs>
     <ds:schemaRef ds:uri="http://schemas.openxmlformats.org/officeDocument/2006/bibliography"/>
   </ds:schemaRefs>

</xml_diff>